<commit_message>
Updated full time resume
</commit_message>
<xml_diff>
--- a/Fulltime/Suresh Kumar Padmanabhan.docx
+++ b/Fulltime/Suresh Kumar Padmanabhan.docx
@@ -161,17 +161,7 @@
           <w:sz w:val="22"/>
           <w:szCs w:val="22"/>
         </w:rPr>
-        <w:t xml:space="preserve"> 8</w:t>
-      </w:r>
-      <w:bookmarkStart w:id="0" w:name="_GoBack"/>
-      <w:bookmarkEnd w:id="0"/>
-      <w:r>
-        <w:rPr>
-          <w:rFonts w:ascii="Calibri" w:hAnsi="Calibri" w:cs="Calibri"/>
-          <w:sz w:val="22"/>
-          <w:szCs w:val="22"/>
-        </w:rPr>
-        <w:t>.x</w:t>
+        <w:t xml:space="preserve"> 8.x</w:t>
       </w:r>
       <w:r>
         <w:rPr>
@@ -2166,7 +2156,41 @@
           <w:sz w:val="22"/>
           <w:szCs w:val="22"/>
         </w:rPr>
-        <w:t xml:space="preserve">Being part of Global Team, my role is to manage AMER region, this includes managing BladeLogic, SSP, and YUM infrastructure related incidents / escalation during AMER shift. </w:t>
+        <w:t>Being part of Global Team my role is to manage AMER region</w:t>
+      </w:r>
+      <w:r>
+        <w:rPr>
+          <w:rFonts w:ascii="Calibri" w:hAnsi="Calibri" w:cs="Calibri"/>
+          <w:sz w:val="22"/>
+          <w:szCs w:val="22"/>
+        </w:rPr>
+        <w:t xml:space="preserve"> that </w:t>
+      </w:r>
+      <w:r>
+        <w:rPr>
+          <w:rFonts w:ascii="Calibri" w:hAnsi="Calibri" w:cs="Calibri"/>
+          <w:sz w:val="22"/>
+          <w:szCs w:val="22"/>
+        </w:rPr>
+        <w:t xml:space="preserve">includes managing </w:t>
+      </w:r>
+      <w:proofErr w:type="spellStart"/>
+      <w:r>
+        <w:rPr>
+          <w:rFonts w:ascii="Calibri" w:hAnsi="Calibri" w:cs="Calibri"/>
+          <w:sz w:val="22"/>
+          <w:szCs w:val="22"/>
+        </w:rPr>
+        <w:t>BladeLogic</w:t>
+      </w:r>
+      <w:proofErr w:type="spellEnd"/>
+      <w:r>
+        <w:rPr>
+          <w:rFonts w:ascii="Calibri" w:hAnsi="Calibri" w:cs="Calibri"/>
+          <w:sz w:val="22"/>
+          <w:szCs w:val="22"/>
+        </w:rPr>
+        <w:t xml:space="preserve">, SSP, and YUM infrastructure related incidents / escalation during AMER shift. </w:t>
       </w:r>
     </w:p>
     <w:p>
@@ -2193,15 +2217,23 @@
           <w:sz w:val="22"/>
           <w:szCs w:val="22"/>
         </w:rPr>
-        <w:t>Provisioning, Configuration, and Deployment of server</w:t>
-      </w:r>
-      <w:r>
-        <w:rPr>
-          <w:rFonts w:ascii="Calibri" w:hAnsi="Calibri" w:cs="Calibri"/>
-          <w:sz w:val="22"/>
-          <w:szCs w:val="22"/>
-        </w:rPr>
-        <w:t xml:space="preserve"> (Physical / Virtual)</w:t>
+        <w:t xml:space="preserve">Provisioning, Configuration, and </w:t>
+      </w:r>
+      <w:r>
+        <w:rPr>
+          <w:rFonts w:ascii="Calibri" w:hAnsi="Calibri" w:cs="Calibri"/>
+          <w:sz w:val="22"/>
+          <w:szCs w:val="22"/>
+        </w:rPr>
+        <w:t xml:space="preserve">application deployment </w:t>
+      </w:r>
+      <w:r>
+        <w:rPr>
+          <w:rFonts w:ascii="Calibri" w:hAnsi="Calibri" w:cs="Calibri"/>
+          <w:sz w:val="22"/>
+          <w:szCs w:val="22"/>
+        </w:rPr>
+        <w:t>(Physical / Virtual)</w:t>
       </w:r>
     </w:p>
     <w:p>
@@ -4153,7 +4185,16 @@
                 <w:sz w:val="22"/>
                 <w:szCs w:val="22"/>
               </w:rPr>
-              <w:t>dhering to Deutsche Ban</w:t>
+              <w:t xml:space="preserve">dhering to </w:t>
+            </w:r>
+            <w:r>
+              <w:rPr>
+                <w:rFonts w:ascii="Calibri" w:hAnsi="Calibri" w:cs="Calibri"/>
+                <w:b/>
+                <w:sz w:val="22"/>
+                <w:szCs w:val="22"/>
+              </w:rPr>
+              <w:t>Deutsche Bank</w:t>
             </w:r>
             <w:r>
               <w:rPr>
@@ -4161,7 +4202,7 @@
                 <w:sz w:val="22"/>
                 <w:szCs w:val="22"/>
               </w:rPr>
-              <w:t>k Release Management standards.</w:t>
+              <w:t xml:space="preserve"> Release Management standards.</w:t>
             </w:r>
           </w:p>
           <w:p>
@@ -7138,7 +7179,10 @@
         <w:tab/>
       </w:r>
     </w:p>
-    <w:p/>
+    <w:p>
+      <w:bookmarkStart w:id="0" w:name="_GoBack"/>
+      <w:bookmarkEnd w:id="0"/>
+    </w:p>
     <w:sectPr>
       <w:headerReference w:type="default" r:id="rId8"/>
       <w:pgSz w:w="12240" w:h="15840" w:code="1"/>

</xml_diff>